<commit_message>
finish implementing the redis and neo4j, adding test cases
</commit_message>
<xml_diff>
--- a/Projects/HW4/social_graph/test_result.docx
+++ b/Projects/HW4/social_graph/test_result.docx
@@ -298,7 +298,7 @@
     <w:p>
       <w:pPr>
         <w:rPr>
-          <w:rFonts w:ascii="Times New Roman" w:hAnsi="Times New Roman" w:cs="Times New Roman" w:hint="eastAsia"/>
+          <w:rFonts w:ascii="Times New Roman" w:hAnsi="Times New Roman" w:cs="Times New Roman"/>
           <w:b/>
           <w:sz w:val="52"/>
           <w:szCs w:val="52"/>
@@ -452,7 +452,7 @@
     <w:p>
       <w:pPr>
         <w:rPr>
-          <w:rFonts w:ascii="Times New Roman" w:hAnsi="Times New Roman" w:cs="Times New Roman" w:hint="eastAsia"/>
+          <w:rFonts w:ascii="Times New Roman" w:hAnsi="Times New Roman" w:cs="Times New Roman"/>
           <w:b/>
           <w:sz w:val="52"/>
           <w:szCs w:val="52"/>
@@ -515,19 +515,19 @@
     <w:p>
       <w:pPr>
         <w:rPr>
+          <w:rFonts w:ascii="Times New Roman" w:hAnsi="Times New Roman" w:cs="Times New Roman"/>
+          <w:b/>
+          <w:sz w:val="52"/>
+          <w:szCs w:val="52"/>
+        </w:rPr>
+      </w:pPr>
+      <w:r>
+        <w:rPr>
           <w:rFonts w:ascii="Times New Roman" w:hAnsi="Times New Roman" w:cs="Times New Roman" w:hint="eastAsia"/>
           <w:b/>
           <w:sz w:val="52"/>
           <w:szCs w:val="52"/>
         </w:rPr>
-      </w:pPr>
-      <w:r>
-        <w:rPr>
-          <w:rFonts w:ascii="Times New Roman" w:hAnsi="Times New Roman" w:cs="Times New Roman" w:hint="eastAsia"/>
-          <w:b/>
-          <w:sz w:val="52"/>
-          <w:szCs w:val="52"/>
-        </w:rPr>
         <w:t>4</w:t>
       </w:r>
       <w:r>
@@ -586,16 +586,7 @@
           <w:sz w:val="52"/>
           <w:szCs w:val="52"/>
         </w:rPr>
-        <w:t xml:space="preserve"> and</w:t>
-      </w:r>
-      <w:r>
-        <w:rPr>
-          <w:rFonts w:ascii="Times New Roman" w:hAnsi="Times New Roman" w:cs="Times New Roman"/>
-          <w:b/>
-          <w:sz w:val="52"/>
-          <w:szCs w:val="52"/>
-        </w:rPr>
-        <w:t xml:space="preserve"> </w:t>
+        <w:t xml:space="preserve"> and </w:t>
       </w:r>
       <w:proofErr w:type="spellStart"/>
       <w:r>
@@ -621,7 +612,7 @@
     <w:p>
       <w:pPr>
         <w:rPr>
-          <w:rFonts w:ascii="Times New Roman" w:hAnsi="Times New Roman" w:cs="Times New Roman" w:hint="eastAsia"/>
+          <w:rFonts w:ascii="Times New Roman" w:hAnsi="Times New Roman" w:cs="Times New Roman"/>
           <w:b/>
           <w:sz w:val="52"/>
           <w:szCs w:val="52"/>
@@ -1113,8 +1104,6 @@
           <w:szCs w:val="52"/>
         </w:rPr>
       </w:pPr>
-      <w:bookmarkStart w:id="0" w:name="_GoBack"/>
-      <w:bookmarkEnd w:id="0"/>
       <w:r>
         <w:rPr>
           <w:rFonts w:ascii="Times New Roman" w:hAnsi="Times New Roman" w:cs="Times New Roman"/>
@@ -1288,11 +1277,213 @@
     <w:p>
       <w:pPr>
         <w:rPr>
+          <w:rFonts w:ascii="Times New Roman" w:hAnsi="Times New Roman" w:cs="Times New Roman"/>
+          <w:sz w:val="52"/>
+          <w:szCs w:val="52"/>
+        </w:rPr>
+      </w:pPr>
+      <w:r>
+        <w:rPr>
           <w:rFonts w:ascii="Times New Roman" w:hAnsi="Times New Roman" w:cs="Times New Roman" w:hint="eastAsia"/>
           <w:sz w:val="52"/>
           <w:szCs w:val="52"/>
         </w:rPr>
-      </w:pPr>
+        <w:t>1</w:t>
+      </w:r>
+      <w:r>
+        <w:rPr>
+          <w:rFonts w:ascii="Times New Roman" w:hAnsi="Times New Roman" w:cs="Times New Roman"/>
+          <w:sz w:val="52"/>
+          <w:szCs w:val="52"/>
+        </w:rPr>
+        <w:t>0</w:t>
+      </w:r>
+      <w:r>
+        <w:rPr>
+          <w:rFonts w:ascii="Times New Roman" w:hAnsi="Times New Roman" w:cs="Times New Roman" w:hint="eastAsia"/>
+          <w:sz w:val="52"/>
+          <w:szCs w:val="52"/>
+        </w:rPr>
+        <w:t>，</w:t>
+      </w:r>
+      <w:r>
+        <w:rPr>
+          <w:rFonts w:ascii="Times New Roman" w:hAnsi="Times New Roman" w:cs="Times New Roman" w:hint="eastAsia"/>
+          <w:sz w:val="52"/>
+          <w:szCs w:val="52"/>
+        </w:rPr>
+        <w:t xml:space="preserve"> test</w:t>
+      </w:r>
+      <w:r>
+        <w:rPr>
+          <w:rFonts w:ascii="Times New Roman" w:hAnsi="Times New Roman" w:cs="Times New Roman"/>
+          <w:sz w:val="52"/>
+          <w:szCs w:val="52"/>
+        </w:rPr>
+        <w:t>_create_comment2</w:t>
+      </w:r>
+    </w:p>
+    <w:p>
+      <w:pPr>
+        <w:rPr>
+          <w:rFonts w:ascii="Times New Roman" w:hAnsi="Times New Roman" w:cs="Times New Roman"/>
+          <w:sz w:val="52"/>
+          <w:szCs w:val="52"/>
+        </w:rPr>
+      </w:pPr>
+      <w:r>
+        <w:rPr>
+          <w:noProof/>
+        </w:rPr>
+        <w:lastRenderedPageBreak/>
+        <w:drawing>
+          <wp:inline distT="0" distB="0" distL="0" distR="0" wp14:anchorId="1200A0F8" wp14:editId="3EE4E7EE">
+            <wp:extent cx="6645910" cy="323850"/>
+            <wp:effectExtent l="0" t="0" r="2540" b="0"/>
+            <wp:docPr id="15" name="Picture 15"/>
+            <wp:cNvGraphicFramePr>
+              <a:graphicFrameLocks xmlns:a="http://schemas.openxmlformats.org/drawingml/2006/main" noChangeAspect="1"/>
+            </wp:cNvGraphicFramePr>
+            <a:graphic xmlns:a="http://schemas.openxmlformats.org/drawingml/2006/main">
+              <a:graphicData uri="http://schemas.openxmlformats.org/drawingml/2006/picture">
+                <pic:pic xmlns:pic="http://schemas.openxmlformats.org/drawingml/2006/picture">
+                  <pic:nvPicPr>
+                    <pic:cNvPr id="1" name=""/>
+                    <pic:cNvPicPr/>
+                  </pic:nvPicPr>
+                  <pic:blipFill>
+                    <a:blip r:embed="rId18"/>
+                    <a:stretch>
+                      <a:fillRect/>
+                    </a:stretch>
+                  </pic:blipFill>
+                  <pic:spPr>
+                    <a:xfrm>
+                      <a:off x="0" y="0"/>
+                      <a:ext cx="6645910" cy="323850"/>
+                    </a:xfrm>
+                    <a:prstGeom prst="rect">
+                      <a:avLst/>
+                    </a:prstGeom>
+                  </pic:spPr>
+                </pic:pic>
+              </a:graphicData>
+            </a:graphic>
+          </wp:inline>
+        </w:drawing>
+      </w:r>
+    </w:p>
+    <w:p>
+      <w:pPr>
+        <w:rPr>
+          <w:rFonts w:ascii="Times New Roman" w:hAnsi="Times New Roman" w:cs="Times New Roman"/>
+          <w:sz w:val="52"/>
+          <w:szCs w:val="52"/>
+        </w:rPr>
+      </w:pPr>
+      <w:r>
+        <w:rPr>
+          <w:noProof/>
+        </w:rPr>
+        <w:drawing>
+          <wp:inline distT="0" distB="0" distL="0" distR="0" wp14:anchorId="56669F0C" wp14:editId="4C01F02D">
+            <wp:extent cx="6645910" cy="2444115"/>
+            <wp:effectExtent l="0" t="0" r="2540" b="0"/>
+            <wp:docPr id="16" name="Picture 16"/>
+            <wp:cNvGraphicFramePr>
+              <a:graphicFrameLocks xmlns:a="http://schemas.openxmlformats.org/drawingml/2006/main" noChangeAspect="1"/>
+            </wp:cNvGraphicFramePr>
+            <a:graphic xmlns:a="http://schemas.openxmlformats.org/drawingml/2006/main">
+              <a:graphicData uri="http://schemas.openxmlformats.org/drawingml/2006/picture">
+                <pic:pic xmlns:pic="http://schemas.openxmlformats.org/drawingml/2006/picture">
+                  <pic:nvPicPr>
+                    <pic:cNvPr id="1" name=""/>
+                    <pic:cNvPicPr/>
+                  </pic:nvPicPr>
+                  <pic:blipFill>
+                    <a:blip r:embed="rId19"/>
+                    <a:stretch>
+                      <a:fillRect/>
+                    </a:stretch>
+                  </pic:blipFill>
+                  <pic:spPr>
+                    <a:xfrm>
+                      <a:off x="0" y="0"/>
+                      <a:ext cx="6645910" cy="2444115"/>
+                    </a:xfrm>
+                    <a:prstGeom prst="rect">
+                      <a:avLst/>
+                    </a:prstGeom>
+                  </pic:spPr>
+                </pic:pic>
+              </a:graphicData>
+            </a:graphic>
+          </wp:inline>
+        </w:drawing>
+      </w:r>
+    </w:p>
+    <w:p>
+      <w:pPr>
+        <w:rPr>
+          <w:rFonts w:ascii="Times New Roman" w:hAnsi="Times New Roman" w:cs="Times New Roman" w:hint="eastAsia"/>
+          <w:sz w:val="32"/>
+          <w:szCs w:val="32"/>
+        </w:rPr>
+      </w:pPr>
+      <w:r>
+        <w:rPr>
+          <w:rFonts w:ascii="Times New Roman" w:hAnsi="Times New Roman" w:cs="Times New Roman" w:hint="eastAsia"/>
+          <w:sz w:val="32"/>
+          <w:szCs w:val="32"/>
+        </w:rPr>
+        <w:t>N</w:t>
+      </w:r>
+      <w:r>
+        <w:rPr>
+          <w:rFonts w:ascii="Times New Roman" w:hAnsi="Times New Roman" w:cs="Times New Roman"/>
+          <w:sz w:val="32"/>
+          <w:szCs w:val="32"/>
+        </w:rPr>
+        <w:t xml:space="preserve">ow, we can see a complete relation graph between the player, team, fan and comments, the Simit comment on the player </w:t>
+      </w:r>
+      <w:proofErr w:type="spellStart"/>
+      <w:r>
+        <w:rPr>
+          <w:rFonts w:ascii="Times New Roman" w:hAnsi="Times New Roman" w:cs="Times New Roman"/>
+          <w:sz w:val="32"/>
+          <w:szCs w:val="32"/>
+        </w:rPr>
+        <w:t>Pedroia</w:t>
+      </w:r>
+      <w:proofErr w:type="spellEnd"/>
+      <w:r>
+        <w:rPr>
+          <w:rFonts w:ascii="Times New Roman" w:hAnsi="Times New Roman" w:cs="Times New Roman"/>
+          <w:sz w:val="32"/>
+          <w:szCs w:val="32"/>
+        </w:rPr>
+        <w:t xml:space="preserve">, while Lincoln sub-comment on his comment. Also, Lincoln comment directly to the team BOS and player </w:t>
+      </w:r>
+      <w:proofErr w:type="spellStart"/>
+      <w:r>
+        <w:rPr>
+          <w:rFonts w:ascii="Times New Roman" w:hAnsi="Times New Roman" w:cs="Times New Roman"/>
+          <w:sz w:val="32"/>
+          <w:szCs w:val="32"/>
+        </w:rPr>
+        <w:t>Pedroia</w:t>
+      </w:r>
+      <w:proofErr w:type="spellEnd"/>
+      <w:r>
+        <w:rPr>
+          <w:rFonts w:ascii="Times New Roman" w:hAnsi="Times New Roman" w:cs="Times New Roman"/>
+          <w:sz w:val="32"/>
+          <w:szCs w:val="32"/>
+        </w:rPr>
+        <w:t xml:space="preserve">, also, Lincoln comments on himself. </w:t>
+      </w:r>
+      <w:bookmarkStart w:id="0" w:name="_GoBack"/>
+      <w:bookmarkEnd w:id="0"/>
     </w:p>
     <w:sectPr>
       <w:pgSz w:w="11906" w:h="16838"/>

</xml_diff>